<commit_message>
Last Commit from Raptor
</commit_message>
<xml_diff>
--- a/Docs/Dokumentation.docx
+++ b/Docs/Dokumentation.docx
@@ -61,6 +61,9 @@
       <w:r>
         <w:t xml:space="preserve"> </w:t>
       </w:r>
+      <w:r>
+        <w:t>(AW)</w:t>
+      </w:r>
     </w:p>
     <w:p>
       <w:pPr>
@@ -69,6 +72,9 @@
       <w:r>
         <w:t>Felix Becker</w:t>
       </w:r>
+      <w:r>
+        <w:t xml:space="preserve"> (SI)</w:t>
+      </w:r>
     </w:p>
     <w:p>
       <w:pPr>
@@ -82,6 +88,9 @@
         <w:t>Schkalei</w:t>
       </w:r>
       <w:proofErr w:type="spellEnd"/>
+      <w:r>
+        <w:t xml:space="preserve"> (AW)</w:t>
+      </w:r>
     </w:p>
     <w:p>
       <w:pPr>
@@ -90,6 +99,9 @@
       <w:r>
         <w:t>Peter Rietz</w:t>
       </w:r>
+      <w:r>
+        <w:t xml:space="preserve"> (AW)</w:t>
+      </w:r>
     </w:p>
     <w:p>
       <w:pPr>
@@ -98,6 +110,9 @@
       <w:r>
         <w:t>Lukas Sänger</w:t>
       </w:r>
+      <w:r>
+        <w:t xml:space="preserve"> (AW)</w:t>
+      </w:r>
     </w:p>
     <w:p>
       <w:pPr>
@@ -105,6 +120,9 @@
       </w:pPr>
       <w:r>
         <w:t>Luca Grethen</w:t>
+      </w:r>
+      <w:r>
+        <w:t xml:space="preserve"> (SI)</w:t>
       </w:r>
     </w:p>
     <w:p>
@@ -175,6 +193,21 @@
     </w:p>
     <w:p>
       <w:pPr>
+        <w:pStyle w:val="berschrift2"/>
+      </w:pPr>
+      <w:r>
+        <w:t>Aufgabenverteilung</w:t>
+      </w:r>
+    </w:p>
+    <w:p>
+      <w:proofErr w:type="spellStart"/>
+      <w:r>
+        <w:t>Lorem</w:t>
+      </w:r>
+      <w:proofErr w:type="spellEnd"/>
+    </w:p>
+    <w:p>
+      <w:pPr>
         <w:pStyle w:val="berschrift1"/>
       </w:pPr>
       <w:proofErr w:type="spellStart"/>
@@ -351,7 +384,10 @@
         <w:pStyle w:val="berschrift2"/>
       </w:pPr>
       <w:r>
-        <w:t>Updaten</w:t>
+        <w:t>Update</w:t>
+      </w:r>
+      <w:r>
+        <w:t>s</w:t>
       </w:r>
     </w:p>
     <w:p>
@@ -380,9 +416,39 @@
       <w:pPr>
         <w:pStyle w:val="berschrift2"/>
       </w:pPr>
-      <w:proofErr w:type="spellStart"/>
-      <w:r>
-        <w:t>Mosquitto</w:t>
+      <w:r>
+        <w:t>Mosquitto Installation und Konfiguration</w:t>
+      </w:r>
+    </w:p>
+    <w:p>
+      <w:proofErr w:type="spellStart"/>
+      <w:r>
+        <w:t>Lorem</w:t>
+      </w:r>
+      <w:proofErr w:type="spellEnd"/>
+    </w:p>
+    <w:p>
+      <w:pPr>
+        <w:pStyle w:val="berschrift2"/>
+      </w:pPr>
+      <w:r>
+        <w:t>NodeRed Installation und Konfiguration</w:t>
+      </w:r>
+    </w:p>
+    <w:p>
+      <w:proofErr w:type="spellStart"/>
+      <w:r>
+        <w:t>Lorem</w:t>
+      </w:r>
+      <w:proofErr w:type="spellEnd"/>
+    </w:p>
+    <w:p>
+      <w:pPr>
+        <w:pStyle w:val="berschrift2"/>
+      </w:pPr>
+      <w:proofErr w:type="spellStart"/>
+      <w:r>
+        <w:t>MariaDB</w:t>
       </w:r>
       <w:proofErr w:type="spellEnd"/>
       <w:r>
@@ -400,47 +466,8 @@
       <w:pPr>
         <w:pStyle w:val="berschrift2"/>
       </w:pPr>
-      <w:proofErr w:type="spellStart"/>
-      <w:r>
-        <w:t>NodeRed</w:t>
-      </w:r>
-      <w:proofErr w:type="spellEnd"/>
-      <w:r>
-        <w:t xml:space="preserve"> Installation und Konfiguration</w:t>
-      </w:r>
-    </w:p>
-    <w:p>
-      <w:proofErr w:type="spellStart"/>
-      <w:r>
-        <w:t>Lorem</w:t>
-      </w:r>
-      <w:proofErr w:type="spellEnd"/>
-    </w:p>
-    <w:p>
-      <w:pPr>
-        <w:pStyle w:val="berschrift2"/>
-      </w:pPr>
-      <w:proofErr w:type="spellStart"/>
-      <w:r>
-        <w:t>MariaDB</w:t>
-      </w:r>
-      <w:proofErr w:type="spellEnd"/>
-      <w:r>
-        <w:t xml:space="preserve"> Installation und Konfiguration</w:t>
-      </w:r>
-    </w:p>
-    <w:p>
-      <w:proofErr w:type="spellStart"/>
-      <w:r>
-        <w:t>Lorem</w:t>
-      </w:r>
-      <w:proofErr w:type="spellEnd"/>
-    </w:p>
-    <w:p>
-      <w:pPr>
-        <w:pStyle w:val="berschrift2"/>
-      </w:pPr>
-      <w:r>
+      <w:r>
+        <w:lastRenderedPageBreak/>
         <w:t>MySQL Konfiguration</w:t>
       </w:r>
     </w:p>
@@ -456,27 +483,378 @@
         <w:pStyle w:val="berschrift2"/>
       </w:pPr>
       <w:r>
+        <w:t>phpMyAdmin Installation Konfiguration</w:t>
+      </w:r>
+    </w:p>
+    <w:p>
+      <w:proofErr w:type="spellStart"/>
+      <w:r>
+        <w:t>Lorem</w:t>
+      </w:r>
+      <w:proofErr w:type="spellEnd"/>
+    </w:p>
+    <w:p>
+      <w:pPr>
+        <w:pStyle w:val="berschrift1"/>
+      </w:pPr>
+      <w:r>
+        <w:t>Funktionsumfang</w:t>
+      </w:r>
+    </w:p>
+    <w:p>
+      <w:proofErr w:type="spellStart"/>
+      <w:r>
+        <w:t>Lorem</w:t>
+      </w:r>
+      <w:proofErr w:type="spellEnd"/>
+    </w:p>
+    <w:p>
+      <w:pPr>
+        <w:pStyle w:val="berschrift2"/>
+      </w:pPr>
+      <w:r>
+        <w:t>Frontend</w:t>
+      </w:r>
+    </w:p>
+    <w:p>
+      <w:proofErr w:type="spellStart"/>
+      <w:r>
+        <w:t>Lorem</w:t>
+      </w:r>
+      <w:proofErr w:type="spellEnd"/>
+    </w:p>
+    <w:p>
+      <w:pPr>
+        <w:pStyle w:val="berschrift2"/>
+      </w:pPr>
+      <w:r>
+        <w:t>Backend</w:t>
+      </w:r>
+    </w:p>
+    <w:p>
+      <w:proofErr w:type="spellStart"/>
+      <w:r>
+        <w:t>Lorem</w:t>
+      </w:r>
+      <w:proofErr w:type="spellEnd"/>
+    </w:p>
+    <w:p>
+      <w:pPr>
+        <w:pStyle w:val="berschrift1"/>
+      </w:pPr>
+      <w:r>
+        <w:t>Glossar</w:t>
+      </w:r>
+    </w:p>
+    <w:p>
+      <w:proofErr w:type="spellStart"/>
+      <w:r>
+        <w:t>Lorem</w:t>
+      </w:r>
+      <w:proofErr w:type="spellEnd"/>
+    </w:p>
+    <w:p>
+      <w:pPr>
+        <w:pStyle w:val="berschrift2"/>
+      </w:pPr>
+      <w:r>
+        <w:t>Allgemeine Begriffe</w:t>
+      </w:r>
+    </w:p>
+    <w:p>
+      <w:proofErr w:type="spellStart"/>
+      <w:r>
+        <w:t>Lorem</w:t>
+      </w:r>
+      <w:proofErr w:type="spellEnd"/>
+    </w:p>
+    <w:p>
+      <w:pPr>
+        <w:pStyle w:val="berschrift1"/>
+      </w:pPr>
+      <w:r>
+        <w:t>Konventionen</w:t>
+      </w:r>
+    </w:p>
+    <w:p>
+      <w:pPr>
+        <w:pStyle w:val="berschrift2"/>
+      </w:pPr>
+      <w:r>
+        <w:t>MQTT-Values</w:t>
+      </w:r>
+    </w:p>
+    <w:p>
+      <w:r>
+        <w:t>Hiermit ist die Benennung der einzelnen MQTT</w:t>
+      </w:r>
+      <w:proofErr w:type="gramStart"/>
+      <w:r>
+        <w:t>-„</w:t>
+      </w:r>
+      <w:proofErr w:type="gramEnd"/>
+      <w:r>
+        <w:t xml:space="preserve">Topics“ gemeint, auf welche </w:t>
+      </w:r>
+      <w:proofErr w:type="spellStart"/>
+      <w:r>
+        <w:t>subscribed</w:t>
+      </w:r>
+      <w:proofErr w:type="spellEnd"/>
+      <w:r>
+        <w:t xml:space="preserve"> werden kann.</w:t>
+      </w:r>
+      <w:r>
+        <w:br/>
+      </w:r>
+    </w:p>
+    <w:tbl>
+      <w:tblPr>
+        <w:tblStyle w:val="Tabellenraster"/>
+        <w:tblW w:w="0" w:type="auto"/>
+        <w:tblLook w:val="04A0" w:firstRow="1" w:lastRow="0" w:firstColumn="1" w:lastColumn="0" w:noHBand="0" w:noVBand="1"/>
+      </w:tblPr>
+      <w:tblGrid>
+        <w:gridCol w:w="4531"/>
+        <w:gridCol w:w="4531"/>
+      </w:tblGrid>
+      <w:tr>
+        <w:tc>
+          <w:tcPr>
+            <w:tcW w:w="4531" w:type="dxa"/>
+          </w:tcPr>
+          <w:p>
+            <w:pPr>
+              <w:rPr>
+                <w:b/>
+                <w:bCs/>
+              </w:rPr>
+            </w:pPr>
+            <w:r>
+              <w:rPr>
+                <w:b/>
+                <w:bCs/>
+              </w:rPr>
+              <w:t>Input Name</w:t>
+            </w:r>
+          </w:p>
+        </w:tc>
+        <w:tc>
+          <w:tcPr>
+            <w:tcW w:w="4531" w:type="dxa"/>
+          </w:tcPr>
+          <w:p>
+            <w:pPr>
+              <w:rPr>
+                <w:b/>
+                <w:bCs/>
+              </w:rPr>
+            </w:pPr>
+            <w:r>
+              <w:rPr>
+                <w:b/>
+                <w:bCs/>
+              </w:rPr>
+              <w:t>Beschreibung</w:t>
+            </w:r>
+          </w:p>
+        </w:tc>
+      </w:tr>
+      <w:tr>
+        <w:tc>
+          <w:tcPr>
+            <w:tcW w:w="4531" w:type="dxa"/>
+          </w:tcPr>
+          <w:p>
+            <w:proofErr w:type="spellStart"/>
+            <w:r>
+              <w:t>Weatherstation_humidity</w:t>
+            </w:r>
+            <w:proofErr w:type="spellEnd"/>
+          </w:p>
+        </w:tc>
+        <w:tc>
+          <w:tcPr>
+            <w:tcW w:w="4531" w:type="dxa"/>
+          </w:tcPr>
+          <w:p/>
+        </w:tc>
+      </w:tr>
+      <w:tr>
+        <w:tc>
+          <w:tcPr>
+            <w:tcW w:w="4531" w:type="dxa"/>
+          </w:tcPr>
+          <w:p>
+            <w:proofErr w:type="spellStart"/>
+            <w:r>
+              <w:t>Weatherstation_temperatur</w:t>
+            </w:r>
+            <w:proofErr w:type="spellEnd"/>
+          </w:p>
+        </w:tc>
+        <w:tc>
+          <w:tcPr>
+            <w:tcW w:w="4531" w:type="dxa"/>
+          </w:tcPr>
+          <w:p/>
+        </w:tc>
+      </w:tr>
+      <w:tr>
+        <w:tc>
+          <w:tcPr>
+            <w:tcW w:w="4531" w:type="dxa"/>
+          </w:tcPr>
+          <w:p>
+            <w:proofErr w:type="spellStart"/>
+            <w:r>
+              <w:t>Weatherstation_airpressure</w:t>
+            </w:r>
+            <w:proofErr w:type="spellEnd"/>
+          </w:p>
+        </w:tc>
+        <w:tc>
+          <w:tcPr>
+            <w:tcW w:w="4531" w:type="dxa"/>
+          </w:tcPr>
+          <w:p/>
+        </w:tc>
+      </w:tr>
+    </w:tbl>
+    <w:p/>
+    <w:p>
+      <w:pPr>
+        <w:pStyle w:val="berschrift1"/>
+      </w:pPr>
+      <w:r>
+        <w:t>Verwendete Tools in der Entwicklung</w:t>
+      </w:r>
+    </w:p>
+    <w:p/>
+    <w:p>
+      <w:pPr>
+        <w:pStyle w:val="berschrift2"/>
+      </w:pPr>
+      <w:proofErr w:type="spellStart"/>
+      <w:r>
+        <w:t>ArduinoStudio</w:t>
+      </w:r>
+      <w:proofErr w:type="spellEnd"/>
+    </w:p>
+    <w:p>
+      <w:proofErr w:type="spellStart"/>
+      <w:r>
+        <w:t>Lorem</w:t>
+      </w:r>
+      <w:proofErr w:type="spellEnd"/>
+    </w:p>
+    <w:p>
+      <w:pPr>
+        <w:pStyle w:val="berschrift2"/>
+      </w:pPr>
+      <w:proofErr w:type="spellStart"/>
+      <w:r>
+        <w:t>RaspberryPi</w:t>
+      </w:r>
+      <w:proofErr w:type="spellEnd"/>
+      <w:r>
+        <w:t xml:space="preserve"> </w:t>
+      </w:r>
+      <w:proofErr w:type="spellStart"/>
+      <w:r>
+        <w:t>Imager</w:t>
+      </w:r>
+      <w:proofErr w:type="spellEnd"/>
+    </w:p>
+    <w:p>
+      <w:proofErr w:type="spellStart"/>
+      <w:r>
+        <w:t>Lorem</w:t>
+      </w:r>
+      <w:proofErr w:type="spellEnd"/>
+    </w:p>
+    <w:p>
+      <w:pPr>
+        <w:pStyle w:val="berschrift2"/>
+      </w:pPr>
+      <w:proofErr w:type="spellStart"/>
+      <w:r>
+        <w:t>PuTTY</w:t>
+      </w:r>
+      <w:proofErr w:type="spellEnd"/>
+    </w:p>
+    <w:p>
+      <w:proofErr w:type="spellStart"/>
+      <w:r>
+        <w:t>Lorem</w:t>
+      </w:r>
+      <w:proofErr w:type="spellEnd"/>
+    </w:p>
+    <w:p>
+      <w:pPr>
+        <w:pStyle w:val="berschrift2"/>
+      </w:pPr>
+      <w:proofErr w:type="spellStart"/>
+      <w:r>
+        <w:t>Figma</w:t>
+      </w:r>
+      <w:proofErr w:type="spellEnd"/>
+    </w:p>
+    <w:p>
+      <w:proofErr w:type="spellStart"/>
+      <w:r>
+        <w:t>Lorem</w:t>
+      </w:r>
+      <w:proofErr w:type="spellEnd"/>
+    </w:p>
+    <w:p>
+      <w:pPr>
+        <w:pStyle w:val="berschrift2"/>
+      </w:pPr>
+      <w:r>
+        <w:t>Visual Studio 2022</w:t>
+      </w:r>
+    </w:p>
+    <w:p>
+      <w:proofErr w:type="spellStart"/>
+      <w:r>
+        <w:t>Lorem</w:t>
+      </w:r>
+      <w:proofErr w:type="spellEnd"/>
+    </w:p>
+    <w:p>
+      <w:pPr>
+        <w:pStyle w:val="berschrift2"/>
+      </w:pPr>
+      <w:proofErr w:type="spellStart"/>
+      <w:r>
         <w:lastRenderedPageBreak/>
-        <w:t>phpMyAdmin Installation Konfiguration</w:t>
-      </w:r>
-    </w:p>
-    <w:p>
-      <w:proofErr w:type="spellStart"/>
-      <w:r>
-        <w:t>Lorem</w:t>
-      </w:r>
-      <w:proofErr w:type="spellEnd"/>
-    </w:p>
-    <w:p>
-      <w:pPr>
-        <w:pStyle w:val="berschrift1"/>
-      </w:pPr>
-      <w:r>
-        <w:t>Funktionsumfang</w:t>
-      </w:r>
-    </w:p>
-    <w:p/>
-    <w:p/>
+        <w:t>Github</w:t>
+      </w:r>
+      <w:proofErr w:type="spellEnd"/>
+    </w:p>
+    <w:p>
+      <w:proofErr w:type="spellStart"/>
+      <w:r>
+        <w:t>Lorem</w:t>
+      </w:r>
+      <w:proofErr w:type="spellEnd"/>
+    </w:p>
+    <w:p>
+      <w:pPr>
+        <w:pStyle w:val="berschrift2"/>
+      </w:pPr>
+      <w:r>
+        <w:t>Microsoft Word</w:t>
+      </w:r>
+    </w:p>
+    <w:p>
+      <w:proofErr w:type="spellStart"/>
+      <w:r>
+        <w:t>Lorem</w:t>
+      </w:r>
+      <w:proofErr w:type="spellEnd"/>
+    </w:p>
     <w:sectPr>
       <w:pgSz w:w="11906" w:h="16838"/>
       <w:pgMar w:top="1417" w:right="1417" w:bottom="1134" w:left="1417" w:header="708" w:footer="708" w:gutter="0"/>
@@ -690,10 +1068,10 @@
       </w:pPr>
     </w:lvl>
   </w:abstractNum>
-  <w:num w:numId="1">
+  <w:num w:numId="1" w16cid:durableId="607204269">
     <w:abstractNumId w:val="1"/>
   </w:num>
-  <w:num w:numId="2">
+  <w:num w:numId="2" w16cid:durableId="413674760">
     <w:abstractNumId w:val="0"/>
   </w:num>
 </w:numbering>
@@ -1274,6 +1652,89 @@
       <w:szCs w:val="24"/>
     </w:rPr>
   </w:style>
+  <w:style w:type="paragraph" w:styleId="Inhaltsverzeichnisberschrift">
+    <w:name w:val="TOC Heading"/>
+    <w:basedOn w:val="berschrift1"/>
+    <w:next w:val="Standard"/>
+    <w:uiPriority w:val="39"/>
+    <w:unhideWhenUsed/>
+    <w:qFormat/>
+    <w:rsid w:val="00C05735"/>
+    <w:pPr>
+      <w:outlineLvl w:val="9"/>
+    </w:pPr>
+    <w:rPr>
+      <w:lang w:eastAsia="de-DE"/>
+    </w:rPr>
+  </w:style>
+  <w:style w:type="paragraph" w:styleId="Verzeichnis1">
+    <w:name w:val="toc 1"/>
+    <w:basedOn w:val="Standard"/>
+    <w:next w:val="Standard"/>
+    <w:autoRedefine/>
+    <w:uiPriority w:val="39"/>
+    <w:unhideWhenUsed/>
+    <w:rsid w:val="00C05735"/>
+    <w:pPr>
+      <w:spacing w:after="100"/>
+    </w:pPr>
+  </w:style>
+  <w:style w:type="paragraph" w:styleId="Verzeichnis2">
+    <w:name w:val="toc 2"/>
+    <w:basedOn w:val="Standard"/>
+    <w:next w:val="Standard"/>
+    <w:autoRedefine/>
+    <w:uiPriority w:val="39"/>
+    <w:unhideWhenUsed/>
+    <w:rsid w:val="00C05735"/>
+    <w:pPr>
+      <w:spacing w:after="100"/>
+      <w:ind w:left="220"/>
+    </w:pPr>
+  </w:style>
+  <w:style w:type="paragraph" w:styleId="Verzeichnis3">
+    <w:name w:val="toc 3"/>
+    <w:basedOn w:val="Standard"/>
+    <w:next w:val="Standard"/>
+    <w:autoRedefine/>
+    <w:uiPriority w:val="39"/>
+    <w:unhideWhenUsed/>
+    <w:rsid w:val="00C05735"/>
+    <w:pPr>
+      <w:spacing w:after="100"/>
+      <w:ind w:left="440"/>
+    </w:pPr>
+  </w:style>
+  <w:style w:type="character" w:styleId="Hyperlink">
+    <w:name w:val="Hyperlink"/>
+    <w:basedOn w:val="Absatz-Standardschriftart"/>
+    <w:uiPriority w:val="99"/>
+    <w:unhideWhenUsed/>
+    <w:rsid w:val="00C05735"/>
+    <w:rPr>
+      <w:color w:val="0563C1" w:themeColor="hyperlink"/>
+      <w:u w:val="single"/>
+    </w:rPr>
+  </w:style>
+  <w:style w:type="table" w:styleId="Tabellenraster">
+    <w:name w:val="Table Grid"/>
+    <w:basedOn w:val="NormaleTabelle"/>
+    <w:uiPriority w:val="39"/>
+    <w:rsid w:val="00C05735"/>
+    <w:pPr>
+      <w:spacing w:after="0" w:line="240" w:lineRule="auto"/>
+    </w:pPr>
+    <w:tblPr>
+      <w:tblBorders>
+        <w:top w:val="single" w:sz="4" w:space="0" w:color="auto"/>
+        <w:left w:val="single" w:sz="4" w:space="0" w:color="auto"/>
+        <w:bottom w:val="single" w:sz="4" w:space="0" w:color="auto"/>
+        <w:right w:val="single" w:sz="4" w:space="0" w:color="auto"/>
+        <w:insideH w:val="single" w:sz="4" w:space="0" w:color="auto"/>
+        <w:insideV w:val="single" w:sz="4" w:space="0" w:color="auto"/>
+      </w:tblBorders>
+    </w:tblPr>
+  </w:style>
 </w:styles>
 </file>
 

</xml_diff>